<commit_message>
include incremental SVD to handle large volume of data in the paper
</commit_message>
<xml_diff>
--- a/VEOB-and-ST.docx
+++ b/VEOB-and-ST.docx
@@ -10457,178 +10457,12 @@
           <w:bCs/>
           <w:lang w:val="en-US"/>
         </w:rPr>
-        <w:t>Data Sampling</w:t>
-      </w:r>
-    </w:p>
-    <w:p>
-      <w:r>
-        <w:t>A subset of the original dataset is selected through random sampling. The assumption here is that the subset maintains the same data distribution as the original dataset. The embedding vectors for data outside of the samples can be computed as follows: </w:t>
-      </w:r>
-    </w:p>
-    <w:p>
-      <m:oMathPara>
-        <m:oMathParaPr>
-          <m:jc m:val="centerGroup"/>
-        </m:oMathParaPr>
-        <m:oMath>
-          <m:acc>
-            <m:accPr>
-              <m:chr m:val="̃"/>
-              <m:ctrlPr>
-                <w:rPr>
-                  <w:rFonts w:ascii="Cambria Math" w:hAnsi="Cambria Math"/>
-                  <w:i/>
-                  <w:iCs/>
-                </w:rPr>
-              </m:ctrlPr>
-            </m:accPr>
-            <m:e>
-              <m:r>
-                <m:rPr>
-                  <m:sty m:val="bi"/>
-                </m:rPr>
-                <w:rPr>
-                  <w:rFonts w:ascii="Cambria Math" w:hAnsi="Cambria Math"/>
-                </w:rPr>
-                <m:t>P</m:t>
-              </m:r>
-            </m:e>
-          </m:acc>
-          <m:r>
-            <w:rPr>
-              <w:rFonts w:ascii="Cambria Math" w:hAnsi="Cambria Math"/>
-            </w:rPr>
-            <m:t>=</m:t>
-          </m:r>
-          <m:sSup>
-            <m:sSupPr>
-              <m:ctrlPr>
-                <w:rPr>
-                  <w:rFonts w:ascii="Cambria Math" w:hAnsi="Cambria Math"/>
-                  <w:i/>
-                  <w:iCs/>
-                </w:rPr>
-              </m:ctrlPr>
-            </m:sSupPr>
-            <m:e>
-              <m:acc>
-                <m:accPr>
-                  <m:chr m:val="̃"/>
-                  <m:ctrlPr>
-                    <w:rPr>
-                      <w:rFonts w:ascii="Cambria Math" w:hAnsi="Cambria Math"/>
-                      <w:i/>
-                      <w:iCs/>
-                    </w:rPr>
-                  </m:ctrlPr>
-                </m:accPr>
-                <m:e>
-                  <m:r>
-                    <m:rPr>
-                      <m:sty m:val="bi"/>
-                    </m:rPr>
-                    <w:rPr>
-                      <w:rFonts w:ascii="Cambria Math" w:hAnsi="Cambria Math"/>
-                    </w:rPr>
-                    <m:t>U</m:t>
-                  </m:r>
-                </m:e>
-              </m:acc>
-            </m:e>
-            <m:sup>
-              <m:r>
-                <m:rPr>
-                  <m:sty m:val="bi"/>
-                </m:rPr>
-                <w:rPr>
-                  <w:rFonts w:ascii="Cambria Math" w:hAnsi="Cambria Math"/>
-                </w:rPr>
-                <m:t>T</m:t>
-              </m:r>
-            </m:sup>
-          </m:sSup>
-          <m:r>
-            <m:rPr>
-              <m:sty m:val="bi"/>
-            </m:rPr>
-            <w:rPr>
-              <w:rFonts w:ascii="Cambria Math" w:hAnsi="Cambria Math"/>
-            </w:rPr>
-            <m:t>X</m:t>
-          </m:r>
-        </m:oMath>
-      </m:oMathPara>
-    </w:p>
-    <w:p>
-      <w:r>
-        <w:rPr>
-          <w:lang w:val="en-US"/>
-        </w:rPr>
-        <w:t>Here,</w:t>
-      </w:r>
-      <w:r>
-        <w:rPr>
-          <w:lang w:val="en-US"/>
-        </w:rPr>
-        <w:t xml:space="preserve"> </w:t>
-      </w:r>
-      <m:oMath>
-        <m:sSup>
-          <m:sSupPr>
-            <m:ctrlPr>
-              <w:rPr>
-                <w:rFonts w:ascii="Cambria Math" w:hAnsi="Cambria Math"/>
-                <w:i/>
-                <w:iCs/>
-              </w:rPr>
-            </m:ctrlPr>
-          </m:sSupPr>
-          <m:e>
-            <m:acc>
-              <m:accPr>
-                <m:chr m:val="̃"/>
-                <m:ctrlPr>
-                  <w:rPr>
-                    <w:rFonts w:ascii="Cambria Math" w:hAnsi="Cambria Math"/>
-                    <w:i/>
-                    <w:iCs/>
-                  </w:rPr>
-                </m:ctrlPr>
-              </m:accPr>
-              <m:e>
-                <m:r>
-                  <m:rPr>
-                    <m:sty m:val="bi"/>
-                  </m:rPr>
-                  <w:rPr>
-                    <w:rFonts w:ascii="Cambria Math" w:hAnsi="Cambria Math"/>
-                  </w:rPr>
-                  <m:t>U</m:t>
-                </m:r>
-              </m:e>
-            </m:acc>
-          </m:e>
-          <m:sup>
-            <m:r>
-              <m:rPr>
-                <m:sty m:val="bi"/>
-              </m:rPr>
-              <w:rPr>
-                <w:rFonts w:ascii="Cambria Math" w:hAnsi="Cambria Math"/>
-              </w:rPr>
-              <m:t>T</m:t>
-            </m:r>
-          </m:sup>
-        </m:sSup>
-      </m:oMath>
-      <w:r>
-        <w:rPr>
-          <w:lang w:val="en-US"/>
-        </w:rPr>
-        <w:t xml:space="preserve"> </w:t>
-      </w:r>
-      <w:r>
-        <w:t>is calculated from the random sample dataset.</w:t>
+        <w:t xml:space="preserve"> Using incremental SVD</w:t>
+      </w:r>
+    </w:p>
+    <w:p>
+      <w:r>
+        <w:t>By utilizing the incremental SVD approach outlined in reference [12], the data vectors can be divided into smaller batches for easier handling. The incremental SVD is then applied repeatedly, ultimately resulting in the attainment of the global SVD at the final iteration step.</w:t>
       </w:r>
     </w:p>
     <w:p>
@@ -10892,7 +10726,6 @@
         <w:rPr>
           <w:color w:val="111111"/>
         </w:rPr>
-        <w:lastRenderedPageBreak/>
         <w:t xml:space="preserve">VEOB and ST have the capacity to manage extremely long sequence data while simultaneously performing </w:t>
       </w:r>
       <w:r>
@@ -10924,6 +10757,7 @@
         <w:rPr>
           <w:color w:val="111111"/>
         </w:rPr>
+        <w:lastRenderedPageBreak/>
         <w:t xml:space="preserve">Implementing VEOB and ST in the context of Reinforcement Learning (RL), given that RL involves a series of states, </w:t>
       </w:r>
       <w:proofErr w:type="gramStart"/>
@@ -11269,6 +11103,11 @@
         <w:tabs>
           <w:tab w:val="num" w:pos="720"/>
         </w:tabs>
+        <w:rPr>
+          <w:rStyle w:val="Hyperlink"/>
+          <w:color w:val="auto"/>
+          <w:u w:val="none"/>
+        </w:rPr>
       </w:pPr>
       <w:r>
         <w:t xml:space="preserve">Public Datasets, </w:t>
@@ -11282,6 +11121,87 @@
         </w:r>
       </w:hyperlink>
     </w:p>
+    <w:p>
+      <w:pPr>
+        <w:numPr>
+          <w:ilvl w:val="0"/>
+          <w:numId w:val="3"/>
+        </w:numPr>
+        <w:tabs>
+          <w:tab w:val="num" w:pos="720"/>
+        </w:tabs>
+      </w:pPr>
+      <w:r>
+        <w:t>Incremental</w:t>
+      </w:r>
+      <w:r>
+        <w:t xml:space="preserve"> </w:t>
+      </w:r>
+      <w:r>
+        <w:t>singular</w:t>
+      </w:r>
+      <w:r>
+        <w:t xml:space="preserve"> </w:t>
+      </w:r>
+      <w:r>
+        <w:t>value</w:t>
+      </w:r>
+      <w:r>
+        <w:t xml:space="preserve"> </w:t>
+      </w:r>
+      <w:r>
+        <w:t>decomposition</w:t>
+      </w:r>
+      <w:r>
+        <w:t xml:space="preserve"> </w:t>
+      </w:r>
+      <w:r>
+        <w:t>of uncertain</w:t>
+      </w:r>
+      <w:r>
+        <w:t xml:space="preserve"> </w:t>
+      </w:r>
+      <w:r>
+        <w:t>data</w:t>
+      </w:r>
+      <w:r>
+        <w:t xml:space="preserve"> </w:t>
+      </w:r>
+      <w:r>
+        <w:t>with</w:t>
+      </w:r>
+      <w:r>
+        <w:t xml:space="preserve"> </w:t>
+      </w:r>
+      <w:r>
+        <w:t>missing</w:t>
+      </w:r>
+      <w:r>
+        <w:t xml:space="preserve"> </w:t>
+      </w:r>
+      <w:r>
+        <w:t>values</w:t>
+      </w:r>
+      <w:r>
+        <w:t xml:space="preserve">, </w:t>
+      </w:r>
+      <w:hyperlink r:id="rId33" w:history="1">
+        <w:r>
+          <w:rPr>
+            <w:rStyle w:val="Hyperlink"/>
+          </w:rPr>
+          <w:t>https://www.merl.com/publications/docs/TR2002-24.pdf</w:t>
+        </w:r>
+      </w:hyperlink>
+    </w:p>
+    <w:p>
+      <w:pPr>
+        <w:tabs>
+          <w:tab w:val="num" w:pos="720"/>
+        </w:tabs>
+        <w:ind w:left="360"/>
+      </w:pPr>
+    </w:p>
     <w:p/>
     <w:p/>
     <w:p>
@@ -11301,9 +11221,9 @@
       </w:pPr>
     </w:p>
     <w:sectPr>
-      <w:headerReference w:type="default" r:id="rId33"/>
-      <w:footerReference w:type="even" r:id="rId34"/>
-      <w:footerReference w:type="default" r:id="rId35"/>
+      <w:headerReference w:type="default" r:id="rId34"/>
+      <w:footerReference w:type="even" r:id="rId35"/>
+      <w:footerReference w:type="default" r:id="rId36"/>
       <w:pgSz w:w="12240" w:h="15840"/>
       <w:pgMar w:top="1440" w:right="1440" w:bottom="1440" w:left="1440" w:header="708" w:footer="708" w:gutter="0"/>
       <w:pgNumType w:fmt="numberInDash"/>
@@ -11547,7 +11467,7 @@
         <w:noProof/>
         <w:color w:val="8496B0" w:themeColor="text2" w:themeTint="99"/>
       </w:rPr>
-      <w:t>October 26, 2023</w:t>
+      <w:t>November 6, 2023</w:t>
     </w:r>
     <w:r>
       <w:rPr>

</xml_diff>